<commit_message>
updat mail and wb config
</commit_message>
<xml_diff>
--- a/ERD.docx
+++ b/ERD.docx
@@ -72,6 +72,71 @@
         <w:spacing w:before="60" w:after="60" w:line="288" w:lineRule="auto"/>
         <w:jc w:val="both"/>
         <w:rPr>
+          <w:lang w:val="vi-VN"/>
+        </w:rPr>
+      </w:pPr>
+      <w:r>
+        <w:rPr>
+          <w:lang w:val="vi-VN"/>
+        </w:rPr>
+        <w:drawing>
+          <wp:inline distT="0" distB="0" distL="0" distR="0" wp14:anchorId="77E9D548" wp14:editId="6572E516">
+            <wp:extent cx="5738890" cy="3650672"/>
+            <wp:effectExtent l="0" t="0" r="0" b="6985"/>
+            <wp:docPr id="2" name="Picture 2"/>
+            <wp:cNvGraphicFramePr>
+              <a:graphicFrameLocks xmlns:a="http://schemas.openxmlformats.org/drawingml/2006/main" noChangeAspect="1"/>
+            </wp:cNvGraphicFramePr>
+            <a:graphic xmlns:a="http://schemas.openxmlformats.org/drawingml/2006/main">
+              <a:graphicData uri="http://schemas.openxmlformats.org/drawingml/2006/picture">
+                <pic:pic xmlns:pic="http://schemas.openxmlformats.org/drawingml/2006/picture">
+                  <pic:nvPicPr>
+                    <pic:cNvPr id="1" name=""/>
+                    <pic:cNvPicPr/>
+                  </pic:nvPicPr>
+                  <pic:blipFill rotWithShape="1">
+                    <a:blip r:embed="rId5"/>
+                    <a:srcRect l="601" r="1865"/>
+                    <a:stretch/>
+                  </pic:blipFill>
+                  <pic:spPr bwMode="auto">
+                    <a:xfrm>
+                      <a:off x="0" y="0"/>
+                      <a:ext cx="5747497" cy="3656147"/>
+                    </a:xfrm>
+                    <a:prstGeom prst="rect">
+                      <a:avLst/>
+                    </a:prstGeom>
+                    <a:ln>
+                      <a:noFill/>
+                    </a:ln>
+                    <a:extLst>
+                      <a:ext uri="{53640926-AAD7-44D8-BBD7-CCE9431645EC}">
+                        <a14:shadowObscured xmlns:a14="http://schemas.microsoft.com/office/drawing/2010/main"/>
+                      </a:ext>
+                    </a:extLst>
+                  </pic:spPr>
+                </pic:pic>
+              </a:graphicData>
+            </a:graphic>
+          </wp:inline>
+        </w:drawing>
+      </w:r>
+    </w:p>
+    <w:p>
+      <w:pPr>
+        <w:spacing w:before="60" w:after="60" w:line="288" w:lineRule="auto"/>
+        <w:jc w:val="both"/>
+        <w:rPr>
+          <w:lang w:val="vi-VN"/>
+        </w:rPr>
+      </w:pPr>
+    </w:p>
+    <w:p>
+      <w:pPr>
+        <w:spacing w:before="60" w:after="60" w:line="288" w:lineRule="auto"/>
+        <w:jc w:val="both"/>
+        <w:rPr>
           <w:sz w:val="26"/>
           <w:szCs w:val="26"/>
           <w:lang w:val="vi-VN"/>
@@ -373,6 +438,7 @@
           <w:szCs w:val="26"/>
           <w:lang w:val="vi-VN"/>
         </w:rPr>
+        <w:lastRenderedPageBreak/>
         <w:t>PHONG</w:t>
       </w:r>
       <w:r>
@@ -1558,7 +1624,6 @@
           <w:szCs w:val="26"/>
           <w:lang w:val="vi-VN"/>
         </w:rPr>
-        <w:lastRenderedPageBreak/>
         <w:t>CT_DATBANTRUOC</w:t>
       </w:r>
       <w:r>
@@ -2855,6 +2920,7 @@
                 <w:szCs w:val="26"/>
                 <w:lang w:val="vi-VN"/>
               </w:rPr>
+              <w:lastRenderedPageBreak/>
               <w:t>STT</w:t>
             </w:r>
           </w:p>
@@ -4615,7 +4681,6 @@
                 <w:szCs w:val="26"/>
                 <w:lang w:val="vi-VN"/>
               </w:rPr>
-              <w:lastRenderedPageBreak/>
               <w:t>tài khoản</w:t>
             </w:r>
           </w:p>
@@ -4639,7 +4704,6 @@
                 <w:sz w:val="26"/>
                 <w:szCs w:val="26"/>
               </w:rPr>
-              <w:lastRenderedPageBreak/>
               <w:t>X</w:t>
             </w:r>
           </w:p>
@@ -6286,6 +6350,7 @@
                 <w:szCs w:val="26"/>
                 <w:lang w:val="vi-VN"/>
               </w:rPr>
+              <w:lastRenderedPageBreak/>
               <w:t>1</w:t>
             </w:r>
           </w:p>
@@ -7807,7 +7872,6 @@
                 <w:szCs w:val="26"/>
                 <w:lang w:val="vi-VN"/>
               </w:rPr>
-              <w:lastRenderedPageBreak/>
               <w:t>1</w:t>
             </w:r>
           </w:p>
@@ -9583,6 +9647,7 @@
                 <w:szCs w:val="26"/>
                 <w:lang w:val="vi-VN"/>
               </w:rPr>
+              <w:lastRenderedPageBreak/>
               <w:t>4</w:t>
             </w:r>
           </w:p>
@@ -10741,7 +10806,6 @@
                 <w:szCs w:val="26"/>
                 <w:lang w:val="vi-VN"/>
               </w:rPr>
-              <w:lastRenderedPageBreak/>
               <w:t>STT</w:t>
             </w:r>
           </w:p>
@@ -12974,6 +13038,7 @@
                 <w:szCs w:val="26"/>
                 <w:lang w:val="vi-VN"/>
               </w:rPr>
+              <w:lastRenderedPageBreak/>
               <w:t>4</w:t>
             </w:r>
           </w:p>
@@ -14437,7 +14502,6 @@
                 <w:szCs w:val="26"/>
                 <w:lang w:val="vi-VN"/>
               </w:rPr>
-              <w:lastRenderedPageBreak/>
               <w:t>STT</w:t>
             </w:r>
           </w:p>
@@ -16295,6 +16359,7 @@
                 <w:szCs w:val="26"/>
                 <w:lang w:val="vi-VN"/>
               </w:rPr>
+              <w:lastRenderedPageBreak/>
               <w:t>4</w:t>
             </w:r>
           </w:p>
@@ -17685,7 +17750,6 @@
                 <w:szCs w:val="26"/>
                 <w:lang w:val="vi-VN"/>
               </w:rPr>
-              <w:lastRenderedPageBreak/>
               <w:t>1</w:t>
             </w:r>
           </w:p>
@@ -19419,6 +19483,7 @@
                 <w:szCs w:val="26"/>
                 <w:lang w:val="vi-VN"/>
               </w:rPr>
+              <w:lastRenderedPageBreak/>
               <w:t>phiếu mua</w:t>
             </w:r>
           </w:p>
@@ -20799,7 +20864,6 @@
           <w:szCs w:val="26"/>
           <w:lang w:val="vi-VN"/>
         </w:rPr>
-        <w:lastRenderedPageBreak/>
         <w:t>PHIEUDATTRUOC (</w:t>
       </w:r>
       <w:r>
@@ -22520,6 +22584,7 @@
                 <w:szCs w:val="26"/>
                 <w:lang w:val="vi-VN"/>
               </w:rPr>
+              <w:lastRenderedPageBreak/>
               <w:t>2</w:t>
             </w:r>
           </w:p>
@@ -24008,7 +24073,6 @@
                 <w:szCs w:val="26"/>
                 <w:lang w:val="vi-VN"/>
               </w:rPr>
-              <w:lastRenderedPageBreak/>
               <w:t>STT</w:t>
             </w:r>
           </w:p>
@@ -25674,6 +25738,7 @@
                 <w:szCs w:val="26"/>
                 <w:lang w:val="vi-VN"/>
               </w:rPr>
+              <w:lastRenderedPageBreak/>
               <w:t>2</w:t>
             </w:r>
           </w:p>
@@ -27283,7 +27348,6 @@
                 <w:szCs w:val="26"/>
                 <w:lang w:val="vi-VN"/>
               </w:rPr>
-              <w:lastRenderedPageBreak/>
               <w:t>3</w:t>
             </w:r>
           </w:p>
@@ -29040,6 +29104,7 @@
           <w:szCs w:val="26"/>
           <w:lang w:val="vi-VN"/>
         </w:rPr>
+        <w:lastRenderedPageBreak/>
         <w:t>HOADON (</w:t>
       </w:r>
       <w:r>

</xml_diff>

<commit_message>
cập nhật báo cáo đồ án word
</commit_message>
<xml_diff>
--- a/ERD.docx
+++ b/ERD.docx
@@ -77,6 +77,7 @@
       </w:pPr>
       <w:r>
         <w:rPr>
+          <w:noProof/>
           <w:lang w:val="vi-VN"/>
         </w:rPr>
         <w:drawing>
@@ -358,6 +359,14 @@
           <w:szCs w:val="26"/>
           <w:lang w:val="vi-VN"/>
         </w:rPr>
+        <w:t>, CMND</w:t>
+      </w:r>
+      <w:r>
+        <w:rPr>
+          <w:sz w:val="26"/>
+          <w:szCs w:val="26"/>
+          <w:lang w:val="vi-VN"/>
+        </w:rPr>
         <w:t>)</w:t>
       </w:r>
     </w:p>
@@ -879,7 +888,23 @@
           <w:szCs w:val="26"/>
           <w:lang w:val="vi-VN"/>
         </w:rPr>
-        <w:t>, LOAI</w:t>
+        <w:t>,</w:t>
+      </w:r>
+      <w:r>
+        <w:rPr>
+          <w:sz w:val="26"/>
+          <w:szCs w:val="26"/>
+          <w:lang w:val="vi-VN"/>
+        </w:rPr>
+        <w:t xml:space="preserve"> GIA,</w:t>
+      </w:r>
+      <w:r>
+        <w:rPr>
+          <w:sz w:val="26"/>
+          <w:szCs w:val="26"/>
+          <w:lang w:val="vi-VN"/>
+        </w:rPr>
+        <w:t xml:space="preserve"> LOAI</w:t>
       </w:r>
       <w:r>
         <w:rPr>
@@ -5083,7 +5108,23 @@
           <w:szCs w:val="26"/>
           <w:lang w:val="vi-VN"/>
         </w:rPr>
-        <w:t>, HOTEN, SDT)</w:t>
+        <w:t>, HOTEN, SDT</w:t>
+      </w:r>
+      <w:r>
+        <w:rPr>
+          <w:sz w:val="26"/>
+          <w:szCs w:val="26"/>
+          <w:lang w:val="vi-VN"/>
+        </w:rPr>
+        <w:t>, CMND</w:t>
+      </w:r>
+      <w:r>
+        <w:rPr>
+          <w:sz w:val="26"/>
+          <w:szCs w:val="26"/>
+          <w:lang w:val="vi-VN"/>
+        </w:rPr>
+        <w:t>)</w:t>
       </w:r>
     </w:p>
     <w:tbl>
@@ -5889,6 +5930,182 @@
           </w:p>
         </w:tc>
       </w:tr>
+      <w:tr>
+        <w:tc>
+          <w:tcPr>
+            <w:tcW w:w="708" w:type="dxa"/>
+            <w:vAlign w:val="center"/>
+          </w:tcPr>
+          <w:p>
+            <w:pPr>
+              <w:spacing w:before="60" w:after="60" w:line="288" w:lineRule="auto"/>
+              <w:jc w:val="center"/>
+              <w:rPr>
+                <w:sz w:val="26"/>
+                <w:szCs w:val="26"/>
+                <w:lang w:val="vi-VN"/>
+              </w:rPr>
+            </w:pPr>
+            <w:r>
+              <w:rPr>
+                <w:sz w:val="26"/>
+                <w:szCs w:val="26"/>
+                <w:lang w:val="vi-VN"/>
+              </w:rPr>
+              <w:t>4</w:t>
+            </w:r>
+          </w:p>
+        </w:tc>
+        <w:tc>
+          <w:tcPr>
+            <w:tcW w:w="2044" w:type="dxa"/>
+            <w:vAlign w:val="center"/>
+          </w:tcPr>
+          <w:p>
+            <w:pPr>
+              <w:spacing w:before="60" w:after="60" w:line="288" w:lineRule="auto"/>
+              <w:jc w:val="center"/>
+              <w:rPr>
+                <w:sz w:val="26"/>
+                <w:szCs w:val="26"/>
+                <w:lang w:val="vi-VN"/>
+              </w:rPr>
+            </w:pPr>
+            <w:r>
+              <w:rPr>
+                <w:sz w:val="26"/>
+                <w:szCs w:val="26"/>
+                <w:lang w:val="vi-VN"/>
+              </w:rPr>
+              <w:t>CMND</w:t>
+            </w:r>
+          </w:p>
+        </w:tc>
+        <w:tc>
+          <w:tcPr>
+            <w:tcW w:w="1496" w:type="dxa"/>
+            <w:vAlign w:val="center"/>
+          </w:tcPr>
+          <w:p>
+            <w:pPr>
+              <w:spacing w:before="60" w:after="60" w:line="288" w:lineRule="auto"/>
+              <w:jc w:val="center"/>
+              <w:rPr>
+                <w:sz w:val="26"/>
+                <w:szCs w:val="26"/>
+                <w:lang w:val="vi-VN"/>
+              </w:rPr>
+            </w:pPr>
+            <w:r>
+              <w:rPr>
+                <w:sz w:val="26"/>
+                <w:szCs w:val="26"/>
+                <w:lang w:val="vi-VN"/>
+              </w:rPr>
+              <w:t>varchar(50)</w:t>
+            </w:r>
+          </w:p>
+        </w:tc>
+        <w:tc>
+          <w:tcPr>
+            <w:tcW w:w="1559" w:type="dxa"/>
+            <w:vAlign w:val="center"/>
+          </w:tcPr>
+          <w:p>
+            <w:pPr>
+              <w:spacing w:before="60" w:after="60" w:line="288" w:lineRule="auto"/>
+              <w:jc w:val="center"/>
+              <w:rPr>
+                <w:sz w:val="26"/>
+                <w:szCs w:val="26"/>
+                <w:lang w:val="vi-VN"/>
+              </w:rPr>
+            </w:pPr>
+            <w:r>
+              <w:rPr>
+                <w:sz w:val="26"/>
+                <w:szCs w:val="26"/>
+                <w:lang w:val="vi-VN"/>
+              </w:rPr>
+              <w:t>Chứng minh nhân dân</w:t>
+            </w:r>
+          </w:p>
+        </w:tc>
+        <w:tc>
+          <w:tcPr>
+            <w:tcW w:w="838" w:type="dxa"/>
+            <w:vAlign w:val="center"/>
+          </w:tcPr>
+          <w:p>
+            <w:pPr>
+              <w:spacing w:before="60" w:after="60" w:line="288" w:lineRule="auto"/>
+              <w:jc w:val="center"/>
+              <w:rPr>
+                <w:sz w:val="26"/>
+                <w:szCs w:val="26"/>
+                <w:lang w:val="vi-VN"/>
+              </w:rPr>
+            </w:pPr>
+          </w:p>
+        </w:tc>
+        <w:tc>
+          <w:tcPr>
+            <w:tcW w:w="823" w:type="dxa"/>
+            <w:vAlign w:val="center"/>
+          </w:tcPr>
+          <w:p>
+            <w:pPr>
+              <w:spacing w:before="60" w:after="60" w:line="288" w:lineRule="auto"/>
+              <w:jc w:val="center"/>
+              <w:rPr>
+                <w:sz w:val="26"/>
+                <w:szCs w:val="26"/>
+                <w:lang w:val="vi-VN"/>
+              </w:rPr>
+            </w:pPr>
+          </w:p>
+        </w:tc>
+        <w:tc>
+          <w:tcPr>
+            <w:tcW w:w="823" w:type="dxa"/>
+            <w:vAlign w:val="center"/>
+          </w:tcPr>
+          <w:p>
+            <w:pPr>
+              <w:spacing w:before="60" w:after="60" w:line="288" w:lineRule="auto"/>
+              <w:jc w:val="center"/>
+              <w:rPr>
+                <w:sz w:val="26"/>
+                <w:szCs w:val="26"/>
+                <w:lang w:val="vi-VN"/>
+              </w:rPr>
+            </w:pPr>
+          </w:p>
+        </w:tc>
+        <w:tc>
+          <w:tcPr>
+            <w:tcW w:w="699" w:type="dxa"/>
+            <w:vAlign w:val="center"/>
+          </w:tcPr>
+          <w:p>
+            <w:pPr>
+              <w:spacing w:before="60" w:after="60" w:line="288" w:lineRule="auto"/>
+              <w:jc w:val="center"/>
+              <w:rPr>
+                <w:sz w:val="26"/>
+                <w:szCs w:val="26"/>
+              </w:rPr>
+            </w:pPr>
+            <w:r>
+              <w:rPr>
+                <w:sz w:val="26"/>
+                <w:szCs w:val="26"/>
+              </w:rPr>
+              <w:t>X</w:t>
+            </w:r>
+          </w:p>
+        </w:tc>
+      </w:tr>
     </w:tbl>
     <w:p>
       <w:pPr>
@@ -5982,6 +6199,7 @@
                 <w:szCs w:val="26"/>
                 <w:lang w:val="vi-VN"/>
               </w:rPr>
+              <w:lastRenderedPageBreak/>
               <w:t>STT</w:t>
             </w:r>
           </w:p>
@@ -6219,7 +6437,6 @@
                 <w:szCs w:val="26"/>
                 <w:lang w:val="vi-VN"/>
               </w:rPr>
-              <w:lastRenderedPageBreak/>
               <w:t>1</w:t>
             </w:r>
           </w:p>
@@ -9225,6 +9442,7 @@
                 <w:szCs w:val="26"/>
                 <w:lang w:val="vi-VN"/>
               </w:rPr>
+              <w:lastRenderedPageBreak/>
               <w:t>nguyên liệu</w:t>
             </w:r>
           </w:p>
@@ -9498,7 +9716,6 @@
                 <w:szCs w:val="26"/>
                 <w:lang w:val="vi-VN"/>
               </w:rPr>
-              <w:lastRenderedPageBreak/>
               <w:t>4</w:t>
             </w:r>
           </w:p>
@@ -12465,6 +12682,7 @@
                 <w:szCs w:val="26"/>
                 <w:lang w:val="vi-VN"/>
               </w:rPr>
+              <w:lastRenderedPageBreak/>
               <w:t>2</w:t>
             </w:r>
           </w:p>
@@ -12837,7 +13055,6 @@
                 <w:szCs w:val="26"/>
                 <w:lang w:val="vi-VN"/>
               </w:rPr>
-              <w:lastRenderedPageBreak/>
               <w:t>4</w:t>
             </w:r>
           </w:p>
@@ -13203,7 +13420,22 @@
           <w:szCs w:val="26"/>
           <w:lang w:val="vi-VN"/>
         </w:rPr>
-        <w:t>, TENTD, NGAYTAO, LOAITD)</w:t>
+        <w:t xml:space="preserve">, TENTD, NGAYTAO, </w:t>
+      </w:r>
+      <w:r>
+        <w:rPr>
+          <w:sz w:val="26"/>
+          <w:szCs w:val="26"/>
+        </w:rPr>
+        <w:t xml:space="preserve">GIA, </w:t>
+      </w:r>
+      <w:r>
+        <w:rPr>
+          <w:sz w:val="26"/>
+          <w:szCs w:val="26"/>
+          <w:lang w:val="vi-VN"/>
+        </w:rPr>
+        <w:t>LOAITD)</w:t>
       </w:r>
     </w:p>
     <w:tbl>
@@ -14022,14 +14254,12 @@
               <w:rPr>
                 <w:sz w:val="26"/>
                 <w:szCs w:val="26"/>
-                <w:lang w:val="vi-VN"/>
-              </w:rPr>
-            </w:pPr>
-            <w:r>
-              <w:rPr>
-                <w:sz w:val="26"/>
-                <w:szCs w:val="26"/>
-                <w:lang w:val="vi-VN"/>
+              </w:rPr>
+            </w:pPr>
+            <w:r>
+              <w:rPr>
+                <w:sz w:val="26"/>
+                <w:szCs w:val="26"/>
               </w:rPr>
               <w:t>4</w:t>
             </w:r>
@@ -14054,6 +14284,163 @@
                 <w:sz w:val="26"/>
                 <w:szCs w:val="26"/>
               </w:rPr>
+              <w:t>GIA</w:t>
+            </w:r>
+          </w:p>
+        </w:tc>
+        <w:tc>
+          <w:tcPr>
+            <w:tcW w:w="1496" w:type="dxa"/>
+            <w:vAlign w:val="center"/>
+          </w:tcPr>
+          <w:p>
+            <w:pPr>
+              <w:spacing w:before="60" w:after="60" w:line="288" w:lineRule="auto"/>
+              <w:jc w:val="center"/>
+              <w:rPr>
+                <w:sz w:val="26"/>
+                <w:szCs w:val="26"/>
+              </w:rPr>
+            </w:pPr>
+            <w:r>
+              <w:rPr>
+                <w:sz w:val="26"/>
+                <w:szCs w:val="26"/>
+              </w:rPr>
+              <w:t>int</w:t>
+            </w:r>
+          </w:p>
+        </w:tc>
+        <w:tc>
+          <w:tcPr>
+            <w:tcW w:w="1559" w:type="dxa"/>
+            <w:vAlign w:val="center"/>
+          </w:tcPr>
+          <w:p>
+            <w:pPr>
+              <w:spacing w:before="60" w:after="60" w:line="288" w:lineRule="auto"/>
+              <w:jc w:val="center"/>
+              <w:rPr>
+                <w:sz w:val="26"/>
+                <w:szCs w:val="26"/>
+              </w:rPr>
+            </w:pPr>
+          </w:p>
+        </w:tc>
+        <w:tc>
+          <w:tcPr>
+            <w:tcW w:w="838" w:type="dxa"/>
+            <w:vAlign w:val="center"/>
+          </w:tcPr>
+          <w:p>
+            <w:pPr>
+              <w:spacing w:before="60" w:after="60" w:line="288" w:lineRule="auto"/>
+              <w:jc w:val="center"/>
+              <w:rPr>
+                <w:sz w:val="26"/>
+                <w:szCs w:val="26"/>
+                <w:lang w:val="vi-VN"/>
+              </w:rPr>
+            </w:pPr>
+          </w:p>
+        </w:tc>
+        <w:tc>
+          <w:tcPr>
+            <w:tcW w:w="823" w:type="dxa"/>
+            <w:vAlign w:val="center"/>
+          </w:tcPr>
+          <w:p>
+            <w:pPr>
+              <w:spacing w:before="60" w:after="60" w:line="288" w:lineRule="auto"/>
+              <w:jc w:val="center"/>
+              <w:rPr>
+                <w:sz w:val="26"/>
+                <w:szCs w:val="26"/>
+                <w:lang w:val="vi-VN"/>
+              </w:rPr>
+            </w:pPr>
+          </w:p>
+        </w:tc>
+        <w:tc>
+          <w:tcPr>
+            <w:tcW w:w="823" w:type="dxa"/>
+            <w:vAlign w:val="center"/>
+          </w:tcPr>
+          <w:p>
+            <w:pPr>
+              <w:spacing w:before="60" w:after="60" w:line="288" w:lineRule="auto"/>
+              <w:jc w:val="center"/>
+              <w:rPr>
+                <w:sz w:val="26"/>
+                <w:szCs w:val="26"/>
+                <w:lang w:val="vi-VN"/>
+              </w:rPr>
+            </w:pPr>
+          </w:p>
+        </w:tc>
+        <w:tc>
+          <w:tcPr>
+            <w:tcW w:w="699" w:type="dxa"/>
+            <w:vAlign w:val="center"/>
+          </w:tcPr>
+          <w:p>
+            <w:pPr>
+              <w:spacing w:before="60" w:after="60" w:line="288" w:lineRule="auto"/>
+              <w:jc w:val="center"/>
+              <w:rPr>
+                <w:sz w:val="26"/>
+                <w:szCs w:val="26"/>
+                <w:lang w:val="vi-VN"/>
+              </w:rPr>
+            </w:pPr>
+          </w:p>
+        </w:tc>
+      </w:tr>
+      <w:tr>
+        <w:tc>
+          <w:tcPr>
+            <w:tcW w:w="708" w:type="dxa"/>
+            <w:vAlign w:val="center"/>
+          </w:tcPr>
+          <w:p>
+            <w:pPr>
+              <w:spacing w:before="60" w:after="60" w:line="288" w:lineRule="auto"/>
+              <w:jc w:val="center"/>
+              <w:rPr>
+                <w:sz w:val="26"/>
+                <w:szCs w:val="26"/>
+              </w:rPr>
+            </w:pPr>
+            <w:r>
+              <w:rPr>
+                <w:sz w:val="26"/>
+                <w:szCs w:val="26"/>
+              </w:rPr>
+              <w:t>5</w:t>
+            </w:r>
+          </w:p>
+        </w:tc>
+        <w:tc>
+          <w:tcPr>
+            <w:tcW w:w="2044" w:type="dxa"/>
+            <w:vAlign w:val="center"/>
+          </w:tcPr>
+          <w:p>
+            <w:pPr>
+              <w:spacing w:before="60" w:after="60" w:line="288" w:lineRule="auto"/>
+              <w:jc w:val="center"/>
+              <w:rPr>
+                <w:sz w:val="26"/>
+                <w:szCs w:val="26"/>
+                <w:lang w:val="vi-VN"/>
+              </w:rPr>
+            </w:pPr>
+            <w:r>
+              <w:rPr>
+                <w:sz w:val="26"/>
+                <w:szCs w:val="26"/>
+                <w:lang w:val="vi-VN"/>
+              </w:rPr>
               <w:t>LOAITD</w:t>
             </w:r>
           </w:p>
@@ -14095,12 +14482,14 @@
               <w:rPr>
                 <w:sz w:val="26"/>
                 <w:szCs w:val="26"/>
-              </w:rPr>
-            </w:pPr>
-            <w:r>
-              <w:rPr>
-                <w:sz w:val="26"/>
-                <w:szCs w:val="26"/>
+                <w:lang w:val="vi-VN"/>
+              </w:rPr>
+            </w:pPr>
+            <w:r>
+              <w:rPr>
+                <w:sz w:val="26"/>
+                <w:szCs w:val="26"/>
+                <w:lang w:val="vi-VN"/>
               </w:rPr>
               <w:t>Loại thực đơn</w:t>
             </w:r>
@@ -15625,6 +16014,7 @@
                 <w:szCs w:val="26"/>
                 <w:lang w:val="vi-VN"/>
               </w:rPr>
+              <w:lastRenderedPageBreak/>
               <w:t>1</w:t>
             </w:r>
           </w:p>
@@ -16092,7 +16482,6 @@
                 <w:szCs w:val="26"/>
                 <w:lang w:val="vi-VN"/>
               </w:rPr>
-              <w:lastRenderedPageBreak/>
               <w:t>nguyên liệu</w:t>
             </w:r>
           </w:p>
@@ -18740,6 +19129,7 @@
                 <w:szCs w:val="26"/>
                 <w:lang w:val="vi-VN"/>
               </w:rPr>
+              <w:lastRenderedPageBreak/>
               <w:t>1</w:t>
             </w:r>
           </w:p>
@@ -19293,7 +19683,6 @@
                 <w:szCs w:val="26"/>
                 <w:lang w:val="vi-VN"/>
               </w:rPr>
-              <w:lastRenderedPageBreak/>
               <w:t>4</w:t>
             </w:r>
           </w:p>
@@ -22047,6 +22436,7 @@
           <w:szCs w:val="26"/>
           <w:lang w:val="vi-VN"/>
         </w:rPr>
+        <w:lastRenderedPageBreak/>
         <w:t>TIENCOC (</w:t>
       </w:r>
       <w:r>
@@ -22383,7 +22773,6 @@
                 <w:szCs w:val="26"/>
                 <w:lang w:val="vi-VN"/>
               </w:rPr>
-              <w:lastRenderedPageBreak/>
               <w:t>1</w:t>
             </w:r>
           </w:p>
@@ -24327,12 +24716,14 @@
               <w:rPr>
                 <w:sz w:val="26"/>
                 <w:szCs w:val="26"/>
-              </w:rPr>
-            </w:pPr>
-            <w:r>
-              <w:rPr>
-                <w:sz w:val="26"/>
-                <w:szCs w:val="26"/>
+                <w:lang w:val="vi-VN"/>
+              </w:rPr>
+            </w:pPr>
+            <w:r>
+              <w:rPr>
+                <w:sz w:val="26"/>
+                <w:szCs w:val="26"/>
+                <w:lang w:val="vi-VN"/>
               </w:rPr>
               <w:t>IDTD</w:t>
             </w:r>
@@ -24478,12 +24869,14 @@
               <w:rPr>
                 <w:sz w:val="26"/>
                 <w:szCs w:val="26"/>
-              </w:rPr>
-            </w:pPr>
-            <w:r>
-              <w:rPr>
-                <w:sz w:val="26"/>
-                <w:szCs w:val="26"/>
+                <w:lang w:val="vi-VN"/>
+              </w:rPr>
+            </w:pPr>
+            <w:r>
+              <w:rPr>
+                <w:sz w:val="26"/>
+                <w:szCs w:val="26"/>
+                <w:lang w:val="vi-VN"/>
               </w:rPr>
               <w:t>4</w:t>
             </w:r>
@@ -24501,12 +24894,14 @@
               <w:rPr>
                 <w:sz w:val="26"/>
                 <w:szCs w:val="26"/>
-              </w:rPr>
-            </w:pPr>
-            <w:r>
-              <w:rPr>
-                <w:sz w:val="26"/>
-                <w:szCs w:val="26"/>
+                <w:lang w:val="vi-VN"/>
+              </w:rPr>
+            </w:pPr>
+            <w:r>
+              <w:rPr>
+                <w:sz w:val="26"/>
+                <w:szCs w:val="26"/>
+                <w:lang w:val="vi-VN"/>
               </w:rPr>
               <w:t>IDCTB</w:t>
             </w:r>
@@ -24524,12 +24919,14 @@
               <w:rPr>
                 <w:sz w:val="26"/>
                 <w:szCs w:val="26"/>
-              </w:rPr>
-            </w:pPr>
-            <w:r>
-              <w:rPr>
-                <w:sz w:val="26"/>
-                <w:szCs w:val="26"/>
+                <w:lang w:val="vi-VN"/>
+              </w:rPr>
+            </w:pPr>
+            <w:r>
+              <w:rPr>
+                <w:sz w:val="26"/>
+                <w:szCs w:val="26"/>
+                <w:lang w:val="vi-VN"/>
               </w:rPr>
               <w:t>int</w:t>
             </w:r>
@@ -24598,12 +24995,14 @@
               <w:rPr>
                 <w:sz w:val="26"/>
                 <w:szCs w:val="26"/>
-              </w:rPr>
-            </w:pPr>
-            <w:r>
-              <w:rPr>
-                <w:sz w:val="26"/>
-                <w:szCs w:val="26"/>
+                <w:lang w:val="vi-VN"/>
+              </w:rPr>
+            </w:pPr>
+            <w:r>
+              <w:rPr>
+                <w:sz w:val="26"/>
+                <w:szCs w:val="26"/>
+                <w:lang w:val="vi-VN"/>
               </w:rPr>
               <w:t>X</w:t>
             </w:r>
@@ -24621,12 +25020,14 @@
               <w:rPr>
                 <w:sz w:val="26"/>
                 <w:szCs w:val="26"/>
-              </w:rPr>
-            </w:pPr>
-            <w:r>
-              <w:rPr>
-                <w:sz w:val="26"/>
-                <w:szCs w:val="26"/>
+                <w:lang w:val="vi-VN"/>
+              </w:rPr>
+            </w:pPr>
+            <w:r>
+              <w:rPr>
+                <w:sz w:val="26"/>
+                <w:szCs w:val="26"/>
+                <w:lang w:val="vi-VN"/>
               </w:rPr>
               <w:t>X</w:t>
             </w:r>
@@ -25592,6 +25993,7 @@
                 <w:szCs w:val="26"/>
                 <w:lang w:val="vi-VN"/>
               </w:rPr>
+              <w:lastRenderedPageBreak/>
               <w:t>4</w:t>
             </w:r>
           </w:p>
@@ -28691,6 +29093,7 @@
                 <w:szCs w:val="26"/>
                 <w:lang w:val="vi-VN"/>
               </w:rPr>
+              <w:lastRenderedPageBreak/>
               <w:t>STT</w:t>
             </w:r>
           </w:p>
@@ -29462,7 +29865,6 @@
                 <w:szCs w:val="26"/>
                 <w:lang w:val="vi-VN"/>
               </w:rPr>
-              <w:lastRenderedPageBreak/>
               <w:t>4</w:t>
             </w:r>
           </w:p>

</xml_diff>